<commit_message>
added graphics + camera behaviour / deleted unused data / bugfixing
changed graphic behaviour,
added camera movement using matinees,
added several cards for every player on the table,
added card swapping,
deleted unused starter data,
fixed several bugs, especially at allin or sidepots
</commit_message>
<xml_diff>
--- a/documentation_Matze.docx
+++ b/documentation_Matze.docx
@@ -99,6 +99,8 @@
       <w:r>
         <w:t xml:space="preserve"> aufgerufen, die für die Anzeige des ersten Spielers auf dem Bildschirm sorgt.</w:t>
       </w:r>
+      <w:bookmarkStart w:id="0" w:name="_GoBack"/>
+      <w:bookmarkEnd w:id="0"/>
     </w:p>
     <w:p>
       <w:r>
@@ -584,11 +586,8 @@
         <w:t xml:space="preserve"> kommt.</w:t>
       </w:r>
     </w:p>
-    <w:p>
-      <w:bookmarkStart w:id="0" w:name="_GoBack"/>
-      <w:bookmarkEnd w:id="0"/>
-    </w:p>
     <w:p/>
+    <w:p/>
     <w:p>
       <w:pPr>
         <w:rPr>
@@ -634,6 +633,49 @@
           <w:lang w:val="en-US"/>
         </w:rPr>
       </w:pPr>
+    </w:p>
+    <w:p>
+      <w:pPr>
+        <w:rPr>
+          <w:lang w:val="en-US"/>
+        </w:rPr>
+      </w:pPr>
+      <w:proofErr w:type="spellStart"/>
+      <w:r>
+        <w:rPr>
+          <w:lang w:val="en-US"/>
+        </w:rPr>
+        <w:t>Kamera</w:t>
+      </w:r>
+      <w:proofErr w:type="spellEnd"/>
+    </w:p>
+    <w:p>
+      <w:pPr>
+        <w:rPr>
+          <w:lang w:val="en-US"/>
+        </w:rPr>
+      </w:pPr>
+    </w:p>
+    <w:p>
+      <w:pPr>
+        <w:rPr>
+          <w:lang w:val="en-US"/>
+        </w:rPr>
+      </w:pPr>
+      <w:proofErr w:type="spellStart"/>
+      <w:r>
+        <w:rPr>
+          <w:lang w:val="en-US"/>
+        </w:rPr>
+        <w:t>Blabla</w:t>
+      </w:r>
+      <w:proofErr w:type="spellEnd"/>
+      <w:r>
+        <w:rPr>
+          <w:lang w:val="en-US"/>
+        </w:rPr>
+        <w:t xml:space="preserve"> text</w:t>
+      </w:r>
     </w:p>
     <w:p>
       <w:pPr>

</xml_diff>